<commit_message>
Adding presentation part 1
</commit_message>
<xml_diff>
--- a/Absenteesim_Feature_Descriptions.docx
+++ b/Absenteesim_Feature_Descriptions.docx
@@ -5,35 +5,57 @@
     <w:tbl>
       <w:tblPr>
         <w:tblStyle w:val="TableGrid"/>
-        <w:tblW w:w="0" w:type="auto"/>
+        <w:tblpPr w:leftFromText="180" w:rightFromText="180" w:horzAnchor="margin" w:tblpY="829"/>
+        <w:tblW w:w="10885" w:type="dxa"/>
         <w:tblLook w:val="04A0" w:firstRow="1" w:lastRow="0" w:firstColumn="1" w:lastColumn="0" w:noHBand="0" w:noVBand="1"/>
       </w:tblPr>
       <w:tblGrid>
         <w:gridCol w:w="1236"/>
         <w:gridCol w:w="1716"/>
-        <w:gridCol w:w="6398"/>
+        <w:gridCol w:w="7933"/>
       </w:tblGrid>
       <w:tr>
         <w:trPr>
-          <w:trHeight w:val="432"/>
-        </w:trPr>
-        <w:tc>
-          <w:tcPr>
-            <w:tcW w:w="1236" w:type="dxa"/>
-          </w:tcPr>
-          <w:p>
-            <w:r>
+          <w:cantSplit/>
+          <w:trHeight w:val="144"/>
+        </w:trPr>
+        <w:tc>
+          <w:tcPr>
+            <w:tcW w:w="1236" w:type="dxa"/>
+          </w:tcPr>
+          <w:p>
+            <w:pPr>
+              <w:rPr>
+                <w:sz w:val="22"/>
+                <w:szCs w:val="22"/>
+              </w:rPr>
+            </w:pPr>
+            <w:r>
+              <w:rPr>
+                <w:sz w:val="22"/>
+                <w:szCs w:val="22"/>
+              </w:rPr>
               <w:t>Feature #</w:t>
             </w:r>
           </w:p>
         </w:tc>
         <w:tc>
           <w:tcPr>
-            <w:tcW w:w="8114" w:type="dxa"/>
+            <w:tcW w:w="9649" w:type="dxa"/>
             <w:gridSpan w:val="2"/>
           </w:tcPr>
           <w:p>
-            <w:r>
+            <w:pPr>
+              <w:rPr>
+                <w:sz w:val="22"/>
+                <w:szCs w:val="22"/>
+              </w:rPr>
+            </w:pPr>
+            <w:r>
+              <w:rPr>
+                <w:sz w:val="22"/>
+                <w:szCs w:val="22"/>
+              </w:rPr>
               <w:t>Description</w:t>
             </w:r>
           </w:p>
@@ -41,33 +63,56 @@
       </w:tr>
       <w:tr>
         <w:trPr>
-          <w:trHeight w:val="432"/>
-        </w:trPr>
-        <w:tc>
-          <w:tcPr>
-            <w:tcW w:w="1236" w:type="dxa"/>
-          </w:tcPr>
-          <w:p>
-            <w:r>
+          <w:cantSplit/>
+          <w:trHeight w:val="144"/>
+        </w:trPr>
+        <w:tc>
+          <w:tcPr>
+            <w:tcW w:w="1236" w:type="dxa"/>
+          </w:tcPr>
+          <w:p>
+            <w:pPr>
+              <w:rPr>
+                <w:sz w:val="22"/>
+                <w:szCs w:val="22"/>
+              </w:rPr>
+            </w:pPr>
+            <w:r>
+              <w:rPr>
+                <w:sz w:val="22"/>
+                <w:szCs w:val="22"/>
+              </w:rPr>
               <w:t>1</w:t>
             </w:r>
           </w:p>
         </w:tc>
         <w:tc>
           <w:tcPr>
-            <w:tcW w:w="8114" w:type="dxa"/>
+            <w:tcW w:w="9649" w:type="dxa"/>
             <w:gridSpan w:val="2"/>
           </w:tcPr>
           <w:p>
+            <w:pPr>
+              <w:rPr>
+                <w:sz w:val="22"/>
+                <w:szCs w:val="22"/>
+              </w:rPr>
+            </w:pPr>
             <w:r>
               <w:rPr>
                 <w:b/>
                 <w:bCs/>
+                <w:sz w:val="22"/>
+                <w:szCs w:val="22"/>
                 <w:u w:val="single"/>
               </w:rPr>
               <w:t>ID</w:t>
             </w:r>
             <w:r>
+              <w:rPr>
+                <w:sz w:val="22"/>
+                <w:szCs w:val="22"/>
+              </w:rPr>
               <w:t xml:space="preserve"> (Individual Identification)</w:t>
             </w:r>
           </w:p>
@@ -75,33 +120,56 @@
       </w:tr>
       <w:tr>
         <w:trPr>
-          <w:trHeight w:val="432"/>
-        </w:trPr>
-        <w:tc>
-          <w:tcPr>
-            <w:tcW w:w="1236" w:type="dxa"/>
-          </w:tcPr>
-          <w:p>
-            <w:r>
+          <w:cantSplit/>
+          <w:trHeight w:val="144"/>
+        </w:trPr>
+        <w:tc>
+          <w:tcPr>
+            <w:tcW w:w="1236" w:type="dxa"/>
+          </w:tcPr>
+          <w:p>
+            <w:pPr>
+              <w:rPr>
+                <w:sz w:val="22"/>
+                <w:szCs w:val="22"/>
+              </w:rPr>
+            </w:pPr>
+            <w:r>
+              <w:rPr>
+                <w:sz w:val="22"/>
+                <w:szCs w:val="22"/>
+              </w:rPr>
               <w:t>2</w:t>
             </w:r>
           </w:p>
         </w:tc>
         <w:tc>
           <w:tcPr>
-            <w:tcW w:w="8114" w:type="dxa"/>
+            <w:tcW w:w="9649" w:type="dxa"/>
             <w:gridSpan w:val="2"/>
           </w:tcPr>
           <w:p>
+            <w:pPr>
+              <w:rPr>
+                <w:sz w:val="22"/>
+                <w:szCs w:val="22"/>
+              </w:rPr>
+            </w:pPr>
             <w:r>
               <w:rPr>
                 <w:b/>
                 <w:bCs/>
+                <w:sz w:val="22"/>
+                <w:szCs w:val="22"/>
                 <w:u w:val="single"/>
               </w:rPr>
               <w:t>Reason for Absence</w:t>
             </w:r>
             <w:r>
+              <w:rPr>
+                <w:sz w:val="22"/>
+                <w:szCs w:val="22"/>
+              </w:rPr>
               <w:t xml:space="preserve"> (Reason 1 -21 are registered in the International Classification of Diseases. Reason 22 – 28 are not</w:t>
             </w:r>
           </w:p>
@@ -109,7 +177,8 @@
       </w:tr>
       <w:tr>
         <w:trPr>
-          <w:trHeight w:val="432"/>
+          <w:cantSplit/>
+          <w:trHeight w:val="144"/>
         </w:trPr>
         <w:tc>
           <w:tcPr>
@@ -125,6 +194,8 @@
               <w:rPr>
                 <w:b/>
                 <w:bCs/>
+                <w:sz w:val="22"/>
+                <w:szCs w:val="22"/>
                 <w:u w:val="single"/>
               </w:rPr>
             </w:pPr>
@@ -132,6 +203,8 @@
               <w:rPr>
                 <w:b/>
                 <w:bCs/>
+                <w:sz w:val="22"/>
+                <w:szCs w:val="22"/>
                 <w:u w:val="single"/>
               </w:rPr>
               <w:t>VARIOUS DISEASES</w:t>
@@ -144,18 +217,38 @@
             <w:shd w:val="clear" w:color="auto" w:fill="E2EFD9" w:themeFill="accent6" w:themeFillTint="33"/>
           </w:tcPr>
           <w:p>
-            <w:r>
+            <w:pPr>
+              <w:rPr>
+                <w:sz w:val="22"/>
+                <w:szCs w:val="22"/>
+              </w:rPr>
+            </w:pPr>
+            <w:r>
+              <w:rPr>
+                <w:sz w:val="22"/>
+                <w:szCs w:val="22"/>
+              </w:rPr>
               <w:t>1</w:t>
             </w:r>
           </w:p>
         </w:tc>
         <w:tc>
           <w:tcPr>
-            <w:tcW w:w="6398" w:type="dxa"/>
+            <w:tcW w:w="7933" w:type="dxa"/>
             <w:shd w:val="clear" w:color="auto" w:fill="E2EFD9" w:themeFill="accent6" w:themeFillTint="33"/>
           </w:tcPr>
           <w:p>
-            <w:r>
+            <w:pPr>
+              <w:rPr>
+                <w:sz w:val="22"/>
+                <w:szCs w:val="22"/>
+              </w:rPr>
+            </w:pPr>
+            <w:r>
+              <w:rPr>
+                <w:sz w:val="22"/>
+                <w:szCs w:val="22"/>
+              </w:rPr>
               <w:t>Certain infectious and parasitic diseases</w:t>
             </w:r>
           </w:p>
@@ -163,14 +256,22 @@
       </w:tr>
       <w:tr>
         <w:trPr>
-          <w:trHeight w:val="432"/>
+          <w:cantSplit/>
+          <w:trHeight w:val="144"/>
         </w:trPr>
         <w:tc>
           <w:tcPr>
             <w:tcW w:w="1236" w:type="dxa"/>
             <w:vMerge/>
           </w:tcPr>
-          <w:p/>
+          <w:p>
+            <w:pPr>
+              <w:rPr>
+                <w:sz w:val="22"/>
+                <w:szCs w:val="22"/>
+              </w:rPr>
+            </w:pPr>
+          </w:p>
         </w:tc>
         <w:tc>
           <w:tcPr>
@@ -178,18 +279,38 @@
             <w:shd w:val="clear" w:color="auto" w:fill="E2EFD9" w:themeFill="accent6" w:themeFillTint="33"/>
           </w:tcPr>
           <w:p>
-            <w:r>
+            <w:pPr>
+              <w:rPr>
+                <w:sz w:val="22"/>
+                <w:szCs w:val="22"/>
+              </w:rPr>
+            </w:pPr>
+            <w:r>
+              <w:rPr>
+                <w:sz w:val="22"/>
+                <w:szCs w:val="22"/>
+              </w:rPr>
               <w:t>2</w:t>
             </w:r>
           </w:p>
         </w:tc>
         <w:tc>
           <w:tcPr>
-            <w:tcW w:w="6398" w:type="dxa"/>
+            <w:tcW w:w="7933" w:type="dxa"/>
             <w:shd w:val="clear" w:color="auto" w:fill="E2EFD9" w:themeFill="accent6" w:themeFillTint="33"/>
           </w:tcPr>
           <w:p>
-            <w:r>
+            <w:pPr>
+              <w:rPr>
+                <w:sz w:val="22"/>
+                <w:szCs w:val="22"/>
+              </w:rPr>
+            </w:pPr>
+            <w:r>
+              <w:rPr>
+                <w:sz w:val="22"/>
+                <w:szCs w:val="22"/>
+              </w:rPr>
               <w:t>Neoplasms</w:t>
             </w:r>
           </w:p>
@@ -197,14 +318,22 @@
       </w:tr>
       <w:tr>
         <w:trPr>
-          <w:trHeight w:val="432"/>
+          <w:cantSplit/>
+          <w:trHeight w:val="144"/>
         </w:trPr>
         <w:tc>
           <w:tcPr>
             <w:tcW w:w="1236" w:type="dxa"/>
             <w:vMerge/>
           </w:tcPr>
-          <w:p/>
+          <w:p>
+            <w:pPr>
+              <w:rPr>
+                <w:sz w:val="22"/>
+                <w:szCs w:val="22"/>
+              </w:rPr>
+            </w:pPr>
+          </w:p>
         </w:tc>
         <w:tc>
           <w:tcPr>
@@ -212,18 +341,38 @@
             <w:shd w:val="clear" w:color="auto" w:fill="E2EFD9" w:themeFill="accent6" w:themeFillTint="33"/>
           </w:tcPr>
           <w:p>
-            <w:r>
+            <w:pPr>
+              <w:rPr>
+                <w:sz w:val="22"/>
+                <w:szCs w:val="22"/>
+              </w:rPr>
+            </w:pPr>
+            <w:r>
+              <w:rPr>
+                <w:sz w:val="22"/>
+                <w:szCs w:val="22"/>
+              </w:rPr>
               <w:t xml:space="preserve">3 </w:t>
             </w:r>
           </w:p>
         </w:tc>
         <w:tc>
           <w:tcPr>
-            <w:tcW w:w="6398" w:type="dxa"/>
+            <w:tcW w:w="7933" w:type="dxa"/>
             <w:shd w:val="clear" w:color="auto" w:fill="E2EFD9" w:themeFill="accent6" w:themeFillTint="33"/>
           </w:tcPr>
           <w:p>
-            <w:r>
+            <w:pPr>
+              <w:rPr>
+                <w:sz w:val="22"/>
+                <w:szCs w:val="22"/>
+              </w:rPr>
+            </w:pPr>
+            <w:r>
+              <w:rPr>
+                <w:sz w:val="22"/>
+                <w:szCs w:val="22"/>
+              </w:rPr>
               <w:t xml:space="preserve">Diseases of the blood and blood-forming organs and certain disorders involving the immune mechanism </w:t>
             </w:r>
           </w:p>
@@ -231,14 +380,22 @@
       </w:tr>
       <w:tr>
         <w:trPr>
-          <w:trHeight w:val="432"/>
+          <w:cantSplit/>
+          <w:trHeight w:val="144"/>
         </w:trPr>
         <w:tc>
           <w:tcPr>
             <w:tcW w:w="1236" w:type="dxa"/>
             <w:vMerge/>
           </w:tcPr>
-          <w:p/>
+          <w:p>
+            <w:pPr>
+              <w:rPr>
+                <w:sz w:val="22"/>
+                <w:szCs w:val="22"/>
+              </w:rPr>
+            </w:pPr>
+          </w:p>
         </w:tc>
         <w:tc>
           <w:tcPr>
@@ -246,18 +403,38 @@
             <w:shd w:val="clear" w:color="auto" w:fill="E2EFD9" w:themeFill="accent6" w:themeFillTint="33"/>
           </w:tcPr>
           <w:p>
-            <w:r>
+            <w:pPr>
+              <w:rPr>
+                <w:sz w:val="22"/>
+                <w:szCs w:val="22"/>
+              </w:rPr>
+            </w:pPr>
+            <w:r>
+              <w:rPr>
+                <w:sz w:val="22"/>
+                <w:szCs w:val="22"/>
+              </w:rPr>
               <w:t>4</w:t>
             </w:r>
           </w:p>
         </w:tc>
         <w:tc>
           <w:tcPr>
-            <w:tcW w:w="6398" w:type="dxa"/>
+            <w:tcW w:w="7933" w:type="dxa"/>
             <w:shd w:val="clear" w:color="auto" w:fill="E2EFD9" w:themeFill="accent6" w:themeFillTint="33"/>
           </w:tcPr>
           <w:p>
-            <w:r>
+            <w:pPr>
+              <w:rPr>
+                <w:sz w:val="22"/>
+                <w:szCs w:val="22"/>
+              </w:rPr>
+            </w:pPr>
+            <w:r>
+              <w:rPr>
+                <w:sz w:val="22"/>
+                <w:szCs w:val="22"/>
+              </w:rPr>
               <w:t xml:space="preserve">Endocrine, nutritional and metabolic diseases </w:t>
             </w:r>
           </w:p>
@@ -265,14 +442,22 @@
       </w:tr>
       <w:tr>
         <w:trPr>
-          <w:trHeight w:val="432"/>
+          <w:cantSplit/>
+          <w:trHeight w:val="144"/>
         </w:trPr>
         <w:tc>
           <w:tcPr>
             <w:tcW w:w="1236" w:type="dxa"/>
             <w:vMerge/>
           </w:tcPr>
-          <w:p/>
+          <w:p>
+            <w:pPr>
+              <w:rPr>
+                <w:sz w:val="22"/>
+                <w:szCs w:val="22"/>
+              </w:rPr>
+            </w:pPr>
+          </w:p>
         </w:tc>
         <w:tc>
           <w:tcPr>
@@ -280,18 +465,38 @@
             <w:shd w:val="clear" w:color="auto" w:fill="E2EFD9" w:themeFill="accent6" w:themeFillTint="33"/>
           </w:tcPr>
           <w:p>
-            <w:r>
+            <w:pPr>
+              <w:rPr>
+                <w:sz w:val="22"/>
+                <w:szCs w:val="22"/>
+              </w:rPr>
+            </w:pPr>
+            <w:r>
+              <w:rPr>
+                <w:sz w:val="22"/>
+                <w:szCs w:val="22"/>
+              </w:rPr>
               <w:t>5</w:t>
             </w:r>
           </w:p>
         </w:tc>
         <w:tc>
           <w:tcPr>
-            <w:tcW w:w="6398" w:type="dxa"/>
+            <w:tcW w:w="7933" w:type="dxa"/>
             <w:shd w:val="clear" w:color="auto" w:fill="E2EFD9" w:themeFill="accent6" w:themeFillTint="33"/>
           </w:tcPr>
           <w:p>
-            <w:r>
+            <w:pPr>
+              <w:rPr>
+                <w:sz w:val="22"/>
+                <w:szCs w:val="22"/>
+              </w:rPr>
+            </w:pPr>
+            <w:r>
+              <w:rPr>
+                <w:sz w:val="22"/>
+                <w:szCs w:val="22"/>
+              </w:rPr>
               <w:t>Mental and behavioral disorders</w:t>
             </w:r>
           </w:p>
@@ -299,14 +504,22 @@
       </w:tr>
       <w:tr>
         <w:trPr>
-          <w:trHeight w:val="432"/>
+          <w:cantSplit/>
+          <w:trHeight w:val="144"/>
         </w:trPr>
         <w:tc>
           <w:tcPr>
             <w:tcW w:w="1236" w:type="dxa"/>
             <w:vMerge/>
           </w:tcPr>
-          <w:p/>
+          <w:p>
+            <w:pPr>
+              <w:rPr>
+                <w:sz w:val="22"/>
+                <w:szCs w:val="22"/>
+              </w:rPr>
+            </w:pPr>
+          </w:p>
         </w:tc>
         <w:tc>
           <w:tcPr>
@@ -314,18 +527,38 @@
             <w:shd w:val="clear" w:color="auto" w:fill="E2EFD9" w:themeFill="accent6" w:themeFillTint="33"/>
           </w:tcPr>
           <w:p>
-            <w:r>
+            <w:pPr>
+              <w:rPr>
+                <w:sz w:val="22"/>
+                <w:szCs w:val="22"/>
+              </w:rPr>
+            </w:pPr>
+            <w:r>
+              <w:rPr>
+                <w:sz w:val="22"/>
+                <w:szCs w:val="22"/>
+              </w:rPr>
               <w:t>6</w:t>
             </w:r>
           </w:p>
         </w:tc>
         <w:tc>
           <w:tcPr>
-            <w:tcW w:w="6398" w:type="dxa"/>
+            <w:tcW w:w="7933" w:type="dxa"/>
             <w:shd w:val="clear" w:color="auto" w:fill="E2EFD9" w:themeFill="accent6" w:themeFillTint="33"/>
           </w:tcPr>
           <w:p>
-            <w:r>
+            <w:pPr>
+              <w:rPr>
+                <w:sz w:val="22"/>
+                <w:szCs w:val="22"/>
+              </w:rPr>
+            </w:pPr>
+            <w:r>
+              <w:rPr>
+                <w:sz w:val="22"/>
+                <w:szCs w:val="22"/>
+              </w:rPr>
               <w:t>Diseases of the nervous system</w:t>
             </w:r>
           </w:p>
@@ -333,14 +566,22 @@
       </w:tr>
       <w:tr>
         <w:trPr>
-          <w:trHeight w:val="432"/>
+          <w:cantSplit/>
+          <w:trHeight w:val="144"/>
         </w:trPr>
         <w:tc>
           <w:tcPr>
             <w:tcW w:w="1236" w:type="dxa"/>
             <w:vMerge/>
           </w:tcPr>
-          <w:p/>
+          <w:p>
+            <w:pPr>
+              <w:rPr>
+                <w:sz w:val="22"/>
+                <w:szCs w:val="22"/>
+              </w:rPr>
+            </w:pPr>
+          </w:p>
         </w:tc>
         <w:tc>
           <w:tcPr>
@@ -348,18 +589,38 @@
             <w:shd w:val="clear" w:color="auto" w:fill="E2EFD9" w:themeFill="accent6" w:themeFillTint="33"/>
           </w:tcPr>
           <w:p>
-            <w:r>
+            <w:pPr>
+              <w:rPr>
+                <w:sz w:val="22"/>
+                <w:szCs w:val="22"/>
+              </w:rPr>
+            </w:pPr>
+            <w:r>
+              <w:rPr>
+                <w:sz w:val="22"/>
+                <w:szCs w:val="22"/>
+              </w:rPr>
               <w:t>7</w:t>
             </w:r>
           </w:p>
         </w:tc>
         <w:tc>
           <w:tcPr>
-            <w:tcW w:w="6398" w:type="dxa"/>
+            <w:tcW w:w="7933" w:type="dxa"/>
             <w:shd w:val="clear" w:color="auto" w:fill="E2EFD9" w:themeFill="accent6" w:themeFillTint="33"/>
           </w:tcPr>
           <w:p>
-            <w:r>
+            <w:pPr>
+              <w:rPr>
+                <w:sz w:val="22"/>
+                <w:szCs w:val="22"/>
+              </w:rPr>
+            </w:pPr>
+            <w:r>
+              <w:rPr>
+                <w:sz w:val="22"/>
+                <w:szCs w:val="22"/>
+              </w:rPr>
               <w:t>Diseases of the eye and adnexa</w:t>
             </w:r>
           </w:p>
@@ -367,14 +628,22 @@
       </w:tr>
       <w:tr>
         <w:trPr>
-          <w:trHeight w:val="432"/>
+          <w:cantSplit/>
+          <w:trHeight w:val="144"/>
         </w:trPr>
         <w:tc>
           <w:tcPr>
             <w:tcW w:w="1236" w:type="dxa"/>
             <w:vMerge/>
           </w:tcPr>
-          <w:p/>
+          <w:p>
+            <w:pPr>
+              <w:rPr>
+                <w:sz w:val="22"/>
+                <w:szCs w:val="22"/>
+              </w:rPr>
+            </w:pPr>
+          </w:p>
         </w:tc>
         <w:tc>
           <w:tcPr>
@@ -382,18 +651,38 @@
             <w:shd w:val="clear" w:color="auto" w:fill="E2EFD9" w:themeFill="accent6" w:themeFillTint="33"/>
           </w:tcPr>
           <w:p>
-            <w:r>
+            <w:pPr>
+              <w:rPr>
+                <w:sz w:val="22"/>
+                <w:szCs w:val="22"/>
+              </w:rPr>
+            </w:pPr>
+            <w:r>
+              <w:rPr>
+                <w:sz w:val="22"/>
+                <w:szCs w:val="22"/>
+              </w:rPr>
               <w:t>8</w:t>
             </w:r>
           </w:p>
         </w:tc>
         <w:tc>
           <w:tcPr>
-            <w:tcW w:w="6398" w:type="dxa"/>
+            <w:tcW w:w="7933" w:type="dxa"/>
             <w:shd w:val="clear" w:color="auto" w:fill="E2EFD9" w:themeFill="accent6" w:themeFillTint="33"/>
           </w:tcPr>
           <w:p>
-            <w:r>
+            <w:pPr>
+              <w:rPr>
+                <w:sz w:val="22"/>
+                <w:szCs w:val="22"/>
+              </w:rPr>
+            </w:pPr>
+            <w:r>
+              <w:rPr>
+                <w:sz w:val="22"/>
+                <w:szCs w:val="22"/>
+              </w:rPr>
               <w:t>Diseases of the ear and mastoid process</w:t>
             </w:r>
           </w:p>
@@ -401,14 +690,22 @@
       </w:tr>
       <w:tr>
         <w:trPr>
-          <w:trHeight w:val="432"/>
+          <w:cantSplit/>
+          <w:trHeight w:val="144"/>
         </w:trPr>
         <w:tc>
           <w:tcPr>
             <w:tcW w:w="1236" w:type="dxa"/>
             <w:vMerge/>
           </w:tcPr>
-          <w:p/>
+          <w:p>
+            <w:pPr>
+              <w:rPr>
+                <w:sz w:val="22"/>
+                <w:szCs w:val="22"/>
+              </w:rPr>
+            </w:pPr>
+          </w:p>
         </w:tc>
         <w:tc>
           <w:tcPr>
@@ -416,18 +713,38 @@
             <w:shd w:val="clear" w:color="auto" w:fill="E2EFD9" w:themeFill="accent6" w:themeFillTint="33"/>
           </w:tcPr>
           <w:p>
-            <w:r>
+            <w:pPr>
+              <w:rPr>
+                <w:sz w:val="22"/>
+                <w:szCs w:val="22"/>
+              </w:rPr>
+            </w:pPr>
+            <w:r>
+              <w:rPr>
+                <w:sz w:val="22"/>
+                <w:szCs w:val="22"/>
+              </w:rPr>
               <w:t>9</w:t>
             </w:r>
           </w:p>
         </w:tc>
         <w:tc>
           <w:tcPr>
-            <w:tcW w:w="6398" w:type="dxa"/>
+            <w:tcW w:w="7933" w:type="dxa"/>
             <w:shd w:val="clear" w:color="auto" w:fill="E2EFD9" w:themeFill="accent6" w:themeFillTint="33"/>
           </w:tcPr>
           <w:p>
-            <w:r>
+            <w:pPr>
+              <w:rPr>
+                <w:sz w:val="22"/>
+                <w:szCs w:val="22"/>
+              </w:rPr>
+            </w:pPr>
+            <w:r>
+              <w:rPr>
+                <w:sz w:val="22"/>
+                <w:szCs w:val="22"/>
+              </w:rPr>
               <w:t>Diseases of the circulatory system</w:t>
             </w:r>
           </w:p>
@@ -435,14 +752,22 @@
       </w:tr>
       <w:tr>
         <w:trPr>
-          <w:trHeight w:val="432"/>
+          <w:cantSplit/>
+          <w:trHeight w:val="144"/>
         </w:trPr>
         <w:tc>
           <w:tcPr>
             <w:tcW w:w="1236" w:type="dxa"/>
             <w:vMerge/>
           </w:tcPr>
-          <w:p/>
+          <w:p>
+            <w:pPr>
+              <w:rPr>
+                <w:sz w:val="22"/>
+                <w:szCs w:val="22"/>
+              </w:rPr>
+            </w:pPr>
+          </w:p>
         </w:tc>
         <w:tc>
           <w:tcPr>
@@ -450,18 +775,38 @@
             <w:shd w:val="clear" w:color="auto" w:fill="E2EFD9" w:themeFill="accent6" w:themeFillTint="33"/>
           </w:tcPr>
           <w:p>
-            <w:r>
+            <w:pPr>
+              <w:rPr>
+                <w:sz w:val="22"/>
+                <w:szCs w:val="22"/>
+              </w:rPr>
+            </w:pPr>
+            <w:r>
+              <w:rPr>
+                <w:sz w:val="22"/>
+                <w:szCs w:val="22"/>
+              </w:rPr>
               <w:t>10</w:t>
             </w:r>
           </w:p>
         </w:tc>
         <w:tc>
           <w:tcPr>
-            <w:tcW w:w="6398" w:type="dxa"/>
+            <w:tcW w:w="7933" w:type="dxa"/>
             <w:shd w:val="clear" w:color="auto" w:fill="E2EFD9" w:themeFill="accent6" w:themeFillTint="33"/>
           </w:tcPr>
           <w:p>
-            <w:r>
+            <w:pPr>
+              <w:rPr>
+                <w:sz w:val="22"/>
+                <w:szCs w:val="22"/>
+              </w:rPr>
+            </w:pPr>
+            <w:r>
+              <w:rPr>
+                <w:sz w:val="22"/>
+                <w:szCs w:val="22"/>
+              </w:rPr>
               <w:t>Diseases of the respiratory system</w:t>
             </w:r>
           </w:p>
@@ -469,14 +814,22 @@
       </w:tr>
       <w:tr>
         <w:trPr>
-          <w:trHeight w:val="432"/>
+          <w:cantSplit/>
+          <w:trHeight w:val="144"/>
         </w:trPr>
         <w:tc>
           <w:tcPr>
             <w:tcW w:w="1236" w:type="dxa"/>
             <w:vMerge/>
           </w:tcPr>
-          <w:p/>
+          <w:p>
+            <w:pPr>
+              <w:rPr>
+                <w:sz w:val="22"/>
+                <w:szCs w:val="22"/>
+              </w:rPr>
+            </w:pPr>
+          </w:p>
         </w:tc>
         <w:tc>
           <w:tcPr>
@@ -484,18 +837,38 @@
             <w:shd w:val="clear" w:color="auto" w:fill="E2EFD9" w:themeFill="accent6" w:themeFillTint="33"/>
           </w:tcPr>
           <w:p>
-            <w:r>
+            <w:pPr>
+              <w:rPr>
+                <w:sz w:val="22"/>
+                <w:szCs w:val="22"/>
+              </w:rPr>
+            </w:pPr>
+            <w:r>
+              <w:rPr>
+                <w:sz w:val="22"/>
+                <w:szCs w:val="22"/>
+              </w:rPr>
               <w:t>11</w:t>
             </w:r>
           </w:p>
         </w:tc>
         <w:tc>
           <w:tcPr>
-            <w:tcW w:w="6398" w:type="dxa"/>
+            <w:tcW w:w="7933" w:type="dxa"/>
             <w:shd w:val="clear" w:color="auto" w:fill="E2EFD9" w:themeFill="accent6" w:themeFillTint="33"/>
           </w:tcPr>
           <w:p>
-            <w:r>
+            <w:pPr>
+              <w:rPr>
+                <w:sz w:val="22"/>
+                <w:szCs w:val="22"/>
+              </w:rPr>
+            </w:pPr>
+            <w:r>
+              <w:rPr>
+                <w:sz w:val="22"/>
+                <w:szCs w:val="22"/>
+              </w:rPr>
               <w:t>Diseases of the digestive system</w:t>
             </w:r>
           </w:p>
@@ -503,14 +876,22 @@
       </w:tr>
       <w:tr>
         <w:trPr>
-          <w:trHeight w:val="432"/>
+          <w:cantSplit/>
+          <w:trHeight w:val="144"/>
         </w:trPr>
         <w:tc>
           <w:tcPr>
             <w:tcW w:w="1236" w:type="dxa"/>
             <w:vMerge/>
           </w:tcPr>
-          <w:p/>
+          <w:p>
+            <w:pPr>
+              <w:rPr>
+                <w:sz w:val="22"/>
+                <w:szCs w:val="22"/>
+              </w:rPr>
+            </w:pPr>
+          </w:p>
         </w:tc>
         <w:tc>
           <w:tcPr>
@@ -518,18 +899,38 @@
             <w:shd w:val="clear" w:color="auto" w:fill="E2EFD9" w:themeFill="accent6" w:themeFillTint="33"/>
           </w:tcPr>
           <w:p>
-            <w:r>
+            <w:pPr>
+              <w:rPr>
+                <w:sz w:val="22"/>
+                <w:szCs w:val="22"/>
+              </w:rPr>
+            </w:pPr>
+            <w:r>
+              <w:rPr>
+                <w:sz w:val="22"/>
+                <w:szCs w:val="22"/>
+              </w:rPr>
               <w:t>12</w:t>
             </w:r>
           </w:p>
         </w:tc>
         <w:tc>
           <w:tcPr>
-            <w:tcW w:w="6398" w:type="dxa"/>
+            <w:tcW w:w="7933" w:type="dxa"/>
             <w:shd w:val="clear" w:color="auto" w:fill="E2EFD9" w:themeFill="accent6" w:themeFillTint="33"/>
           </w:tcPr>
           <w:p>
-            <w:r>
+            <w:pPr>
+              <w:rPr>
+                <w:sz w:val="22"/>
+                <w:szCs w:val="22"/>
+              </w:rPr>
+            </w:pPr>
+            <w:r>
+              <w:rPr>
+                <w:sz w:val="22"/>
+                <w:szCs w:val="22"/>
+              </w:rPr>
               <w:t>Diseases of the skin and subcutaneous tissue</w:t>
             </w:r>
           </w:p>
@@ -537,14 +938,22 @@
       </w:tr>
       <w:tr>
         <w:trPr>
-          <w:trHeight w:val="432"/>
+          <w:cantSplit/>
+          <w:trHeight w:val="144"/>
         </w:trPr>
         <w:tc>
           <w:tcPr>
             <w:tcW w:w="1236" w:type="dxa"/>
             <w:vMerge/>
           </w:tcPr>
-          <w:p/>
+          <w:p>
+            <w:pPr>
+              <w:rPr>
+                <w:sz w:val="22"/>
+                <w:szCs w:val="22"/>
+              </w:rPr>
+            </w:pPr>
+          </w:p>
         </w:tc>
         <w:tc>
           <w:tcPr>
@@ -552,18 +961,38 @@
             <w:shd w:val="clear" w:color="auto" w:fill="E2EFD9" w:themeFill="accent6" w:themeFillTint="33"/>
           </w:tcPr>
           <w:p>
-            <w:r>
+            <w:pPr>
+              <w:rPr>
+                <w:sz w:val="22"/>
+                <w:szCs w:val="22"/>
+              </w:rPr>
+            </w:pPr>
+            <w:r>
+              <w:rPr>
+                <w:sz w:val="22"/>
+                <w:szCs w:val="22"/>
+              </w:rPr>
               <w:t>13</w:t>
             </w:r>
           </w:p>
         </w:tc>
         <w:tc>
           <w:tcPr>
-            <w:tcW w:w="6398" w:type="dxa"/>
+            <w:tcW w:w="7933" w:type="dxa"/>
             <w:shd w:val="clear" w:color="auto" w:fill="E2EFD9" w:themeFill="accent6" w:themeFillTint="33"/>
           </w:tcPr>
           <w:p>
-            <w:r>
+            <w:pPr>
+              <w:rPr>
+                <w:sz w:val="22"/>
+                <w:szCs w:val="22"/>
+              </w:rPr>
+            </w:pPr>
+            <w:r>
+              <w:rPr>
+                <w:sz w:val="22"/>
+                <w:szCs w:val="22"/>
+              </w:rPr>
               <w:t>Diseases of the musculoskeletal system and connective tissue</w:t>
             </w:r>
           </w:p>
@@ -571,14 +1000,22 @@
       </w:tr>
       <w:tr>
         <w:trPr>
-          <w:trHeight w:val="432"/>
+          <w:cantSplit/>
+          <w:trHeight w:val="144"/>
         </w:trPr>
         <w:tc>
           <w:tcPr>
             <w:tcW w:w="1236" w:type="dxa"/>
             <w:vMerge/>
           </w:tcPr>
-          <w:p/>
+          <w:p>
+            <w:pPr>
+              <w:rPr>
+                <w:sz w:val="22"/>
+                <w:szCs w:val="22"/>
+              </w:rPr>
+            </w:pPr>
+          </w:p>
         </w:tc>
         <w:tc>
           <w:tcPr>
@@ -586,18 +1023,38 @@
             <w:shd w:val="clear" w:color="auto" w:fill="E2EFD9" w:themeFill="accent6" w:themeFillTint="33"/>
           </w:tcPr>
           <w:p>
-            <w:r>
+            <w:pPr>
+              <w:rPr>
+                <w:sz w:val="22"/>
+                <w:szCs w:val="22"/>
+              </w:rPr>
+            </w:pPr>
+            <w:r>
+              <w:rPr>
+                <w:sz w:val="22"/>
+                <w:szCs w:val="22"/>
+              </w:rPr>
               <w:t>14</w:t>
             </w:r>
           </w:p>
         </w:tc>
         <w:tc>
           <w:tcPr>
-            <w:tcW w:w="6398" w:type="dxa"/>
+            <w:tcW w:w="7933" w:type="dxa"/>
             <w:shd w:val="clear" w:color="auto" w:fill="E2EFD9" w:themeFill="accent6" w:themeFillTint="33"/>
           </w:tcPr>
           <w:p>
-            <w:r>
+            <w:pPr>
+              <w:rPr>
+                <w:sz w:val="22"/>
+                <w:szCs w:val="22"/>
+              </w:rPr>
+            </w:pPr>
+            <w:r>
+              <w:rPr>
+                <w:sz w:val="22"/>
+                <w:szCs w:val="22"/>
+              </w:rPr>
               <w:t>Diseases of the genitourinary system</w:t>
             </w:r>
           </w:p>
@@ -605,7 +1062,8 @@
       </w:tr>
       <w:tr>
         <w:trPr>
-          <w:trHeight w:val="432"/>
+          <w:cantSplit/>
+          <w:trHeight w:val="144"/>
         </w:trPr>
         <w:tc>
           <w:tcPr>
@@ -618,11 +1076,17 @@
             <w:pPr>
               <w:ind w:left="113" w:right="113"/>
               <w:jc w:val="center"/>
+              <w:rPr>
+                <w:sz w:val="22"/>
+                <w:szCs w:val="22"/>
+              </w:rPr>
             </w:pPr>
             <w:r>
               <w:rPr>
                 <w:b/>
                 <w:bCs/>
+                <w:sz w:val="22"/>
+                <w:szCs w:val="22"/>
                 <w:u w:val="single"/>
               </w:rPr>
               <w:t>PREGNANTCY</w:t>
@@ -635,18 +1099,38 @@
             <w:shd w:val="clear" w:color="auto" w:fill="DEEAF6" w:themeFill="accent5" w:themeFillTint="33"/>
           </w:tcPr>
           <w:p>
-            <w:r>
+            <w:pPr>
+              <w:rPr>
+                <w:sz w:val="22"/>
+                <w:szCs w:val="22"/>
+              </w:rPr>
+            </w:pPr>
+            <w:r>
+              <w:rPr>
+                <w:sz w:val="22"/>
+                <w:szCs w:val="22"/>
+              </w:rPr>
               <w:t>15</w:t>
             </w:r>
           </w:p>
         </w:tc>
         <w:tc>
           <w:tcPr>
-            <w:tcW w:w="6398" w:type="dxa"/>
+            <w:tcW w:w="7933" w:type="dxa"/>
             <w:shd w:val="clear" w:color="auto" w:fill="DEEAF6" w:themeFill="accent5" w:themeFillTint="33"/>
           </w:tcPr>
           <w:p>
-            <w:r>
+            <w:pPr>
+              <w:rPr>
+                <w:sz w:val="22"/>
+                <w:szCs w:val="22"/>
+              </w:rPr>
+            </w:pPr>
+            <w:r>
+              <w:rPr>
+                <w:sz w:val="22"/>
+                <w:szCs w:val="22"/>
+              </w:rPr>
               <w:t>Pregnancy, childbirth and the puerperium</w:t>
             </w:r>
           </w:p>
@@ -654,14 +1138,22 @@
       </w:tr>
       <w:tr>
         <w:trPr>
-          <w:trHeight w:val="432"/>
+          <w:cantSplit/>
+          <w:trHeight w:val="144"/>
         </w:trPr>
         <w:tc>
           <w:tcPr>
             <w:tcW w:w="1236" w:type="dxa"/>
             <w:vMerge/>
           </w:tcPr>
-          <w:p/>
+          <w:p>
+            <w:pPr>
+              <w:rPr>
+                <w:sz w:val="22"/>
+                <w:szCs w:val="22"/>
+              </w:rPr>
+            </w:pPr>
+          </w:p>
         </w:tc>
         <w:tc>
           <w:tcPr>
@@ -669,18 +1161,38 @@
             <w:shd w:val="clear" w:color="auto" w:fill="DEEAF6" w:themeFill="accent5" w:themeFillTint="33"/>
           </w:tcPr>
           <w:p>
-            <w:r>
+            <w:pPr>
+              <w:rPr>
+                <w:sz w:val="22"/>
+                <w:szCs w:val="22"/>
+              </w:rPr>
+            </w:pPr>
+            <w:r>
+              <w:rPr>
+                <w:sz w:val="22"/>
+                <w:szCs w:val="22"/>
+              </w:rPr>
               <w:t>16</w:t>
             </w:r>
           </w:p>
         </w:tc>
         <w:tc>
           <w:tcPr>
-            <w:tcW w:w="6398" w:type="dxa"/>
+            <w:tcW w:w="7933" w:type="dxa"/>
             <w:shd w:val="clear" w:color="auto" w:fill="DEEAF6" w:themeFill="accent5" w:themeFillTint="33"/>
           </w:tcPr>
           <w:p>
-            <w:r>
+            <w:pPr>
+              <w:rPr>
+                <w:sz w:val="22"/>
+                <w:szCs w:val="22"/>
+              </w:rPr>
+            </w:pPr>
+            <w:r>
+              <w:rPr>
+                <w:sz w:val="22"/>
+                <w:szCs w:val="22"/>
+              </w:rPr>
               <w:t>Certain conditions originating in the perinatal period</w:t>
             </w:r>
           </w:p>
@@ -688,14 +1200,22 @@
       </w:tr>
       <w:tr>
         <w:trPr>
-          <w:trHeight w:val="432"/>
+          <w:cantSplit/>
+          <w:trHeight w:val="144"/>
         </w:trPr>
         <w:tc>
           <w:tcPr>
             <w:tcW w:w="1236" w:type="dxa"/>
             <w:vMerge/>
           </w:tcPr>
-          <w:p/>
+          <w:p>
+            <w:pPr>
+              <w:rPr>
+                <w:sz w:val="22"/>
+                <w:szCs w:val="22"/>
+              </w:rPr>
+            </w:pPr>
+          </w:p>
         </w:tc>
         <w:tc>
           <w:tcPr>
@@ -703,18 +1223,38 @@
             <w:shd w:val="clear" w:color="auto" w:fill="DEEAF6" w:themeFill="accent5" w:themeFillTint="33"/>
           </w:tcPr>
           <w:p>
-            <w:r>
+            <w:pPr>
+              <w:rPr>
+                <w:sz w:val="22"/>
+                <w:szCs w:val="22"/>
+              </w:rPr>
+            </w:pPr>
+            <w:r>
+              <w:rPr>
+                <w:sz w:val="22"/>
+                <w:szCs w:val="22"/>
+              </w:rPr>
               <w:t>17</w:t>
             </w:r>
           </w:p>
         </w:tc>
         <w:tc>
           <w:tcPr>
-            <w:tcW w:w="6398" w:type="dxa"/>
+            <w:tcW w:w="7933" w:type="dxa"/>
             <w:shd w:val="clear" w:color="auto" w:fill="DEEAF6" w:themeFill="accent5" w:themeFillTint="33"/>
           </w:tcPr>
           <w:p>
-            <w:r>
+            <w:pPr>
+              <w:rPr>
+                <w:sz w:val="22"/>
+                <w:szCs w:val="22"/>
+              </w:rPr>
+            </w:pPr>
+            <w:r>
+              <w:rPr>
+                <w:sz w:val="22"/>
+                <w:szCs w:val="22"/>
+              </w:rPr>
               <w:t>Congenital malformations, deformations and chromosomal abnormalities</w:t>
             </w:r>
           </w:p>
@@ -722,7 +1262,8 @@
       </w:tr>
       <w:tr>
         <w:trPr>
-          <w:trHeight w:val="432"/>
+          <w:cantSplit/>
+          <w:trHeight w:val="144"/>
         </w:trPr>
         <w:tc>
           <w:tcPr>
@@ -735,11 +1276,17 @@
             <w:pPr>
               <w:ind w:left="113" w:right="113"/>
               <w:jc w:val="center"/>
+              <w:rPr>
+                <w:sz w:val="22"/>
+                <w:szCs w:val="22"/>
+              </w:rPr>
             </w:pPr>
             <w:r>
               <w:rPr>
                 <w:b/>
                 <w:bCs/>
+                <w:sz w:val="22"/>
+                <w:szCs w:val="22"/>
                 <w:u w:val="single"/>
               </w:rPr>
               <w:t>POISONING</w:t>
@@ -752,18 +1299,38 @@
             <w:shd w:val="clear" w:color="auto" w:fill="FFF2CC" w:themeFill="accent4" w:themeFillTint="33"/>
           </w:tcPr>
           <w:p>
-            <w:r>
+            <w:pPr>
+              <w:rPr>
+                <w:sz w:val="22"/>
+                <w:szCs w:val="22"/>
+              </w:rPr>
+            </w:pPr>
+            <w:r>
+              <w:rPr>
+                <w:sz w:val="22"/>
+                <w:szCs w:val="22"/>
+              </w:rPr>
               <w:t>18</w:t>
             </w:r>
           </w:p>
         </w:tc>
         <w:tc>
           <w:tcPr>
-            <w:tcW w:w="6398" w:type="dxa"/>
+            <w:tcW w:w="7933" w:type="dxa"/>
             <w:shd w:val="clear" w:color="auto" w:fill="FFF2CC" w:themeFill="accent4" w:themeFillTint="33"/>
           </w:tcPr>
           <w:p>
-            <w:r>
+            <w:pPr>
+              <w:rPr>
+                <w:sz w:val="22"/>
+                <w:szCs w:val="22"/>
+              </w:rPr>
+            </w:pPr>
+            <w:r>
+              <w:rPr>
+                <w:sz w:val="22"/>
+                <w:szCs w:val="22"/>
+              </w:rPr>
               <w:t>Symptoms, signs and abnormal clinical and laboratory findings, not elsewhere classified</w:t>
             </w:r>
           </w:p>
@@ -771,14 +1338,22 @@
       </w:tr>
       <w:tr>
         <w:trPr>
-          <w:trHeight w:val="432"/>
+          <w:cantSplit/>
+          <w:trHeight w:val="144"/>
         </w:trPr>
         <w:tc>
           <w:tcPr>
             <w:tcW w:w="1236" w:type="dxa"/>
             <w:vMerge/>
           </w:tcPr>
-          <w:p/>
+          <w:p>
+            <w:pPr>
+              <w:rPr>
+                <w:sz w:val="22"/>
+                <w:szCs w:val="22"/>
+              </w:rPr>
+            </w:pPr>
+          </w:p>
         </w:tc>
         <w:tc>
           <w:tcPr>
@@ -786,18 +1361,38 @@
             <w:shd w:val="clear" w:color="auto" w:fill="FFF2CC" w:themeFill="accent4" w:themeFillTint="33"/>
           </w:tcPr>
           <w:p>
-            <w:r>
+            <w:pPr>
+              <w:rPr>
+                <w:sz w:val="22"/>
+                <w:szCs w:val="22"/>
+              </w:rPr>
+            </w:pPr>
+            <w:r>
+              <w:rPr>
+                <w:sz w:val="22"/>
+                <w:szCs w:val="22"/>
+              </w:rPr>
               <w:t>19</w:t>
             </w:r>
           </w:p>
         </w:tc>
         <w:tc>
           <w:tcPr>
-            <w:tcW w:w="6398" w:type="dxa"/>
+            <w:tcW w:w="7933" w:type="dxa"/>
             <w:shd w:val="clear" w:color="auto" w:fill="FFF2CC" w:themeFill="accent4" w:themeFillTint="33"/>
           </w:tcPr>
           <w:p>
-            <w:r>
+            <w:pPr>
+              <w:rPr>
+                <w:sz w:val="22"/>
+                <w:szCs w:val="22"/>
+              </w:rPr>
+            </w:pPr>
+            <w:r>
+              <w:rPr>
+                <w:sz w:val="22"/>
+                <w:szCs w:val="22"/>
+              </w:rPr>
               <w:t>Injury, poisoning and certain other consequences of external causes</w:t>
             </w:r>
           </w:p>
@@ -805,14 +1400,22 @@
       </w:tr>
       <w:tr>
         <w:trPr>
-          <w:trHeight w:val="432"/>
+          <w:cantSplit/>
+          <w:trHeight w:val="144"/>
         </w:trPr>
         <w:tc>
           <w:tcPr>
             <w:tcW w:w="1236" w:type="dxa"/>
             <w:vMerge/>
           </w:tcPr>
-          <w:p/>
+          <w:p>
+            <w:pPr>
+              <w:rPr>
+                <w:sz w:val="22"/>
+                <w:szCs w:val="22"/>
+              </w:rPr>
+            </w:pPr>
+          </w:p>
         </w:tc>
         <w:tc>
           <w:tcPr>
@@ -820,18 +1423,38 @@
             <w:shd w:val="clear" w:color="auto" w:fill="FFF2CC" w:themeFill="accent4" w:themeFillTint="33"/>
           </w:tcPr>
           <w:p>
-            <w:r>
+            <w:pPr>
+              <w:rPr>
+                <w:sz w:val="22"/>
+                <w:szCs w:val="22"/>
+              </w:rPr>
+            </w:pPr>
+            <w:r>
+              <w:rPr>
+                <w:sz w:val="22"/>
+                <w:szCs w:val="22"/>
+              </w:rPr>
               <w:t>20</w:t>
             </w:r>
           </w:p>
         </w:tc>
         <w:tc>
           <w:tcPr>
-            <w:tcW w:w="6398" w:type="dxa"/>
+            <w:tcW w:w="7933" w:type="dxa"/>
             <w:shd w:val="clear" w:color="auto" w:fill="FFF2CC" w:themeFill="accent4" w:themeFillTint="33"/>
           </w:tcPr>
           <w:p>
-            <w:r>
+            <w:pPr>
+              <w:rPr>
+                <w:sz w:val="22"/>
+                <w:szCs w:val="22"/>
+              </w:rPr>
+            </w:pPr>
+            <w:r>
+              <w:rPr>
+                <w:sz w:val="22"/>
+                <w:szCs w:val="22"/>
+              </w:rPr>
               <w:t>External causes of morbidity and mortality</w:t>
             </w:r>
           </w:p>
@@ -839,14 +1462,22 @@
       </w:tr>
       <w:tr>
         <w:trPr>
-          <w:trHeight w:val="432"/>
+          <w:cantSplit/>
+          <w:trHeight w:val="144"/>
         </w:trPr>
         <w:tc>
           <w:tcPr>
             <w:tcW w:w="1236" w:type="dxa"/>
             <w:vMerge/>
           </w:tcPr>
-          <w:p/>
+          <w:p>
+            <w:pPr>
+              <w:rPr>
+                <w:sz w:val="22"/>
+                <w:szCs w:val="22"/>
+              </w:rPr>
+            </w:pPr>
+          </w:p>
         </w:tc>
         <w:tc>
           <w:tcPr>
@@ -854,18 +1485,38 @@
             <w:shd w:val="clear" w:color="auto" w:fill="FFF2CC" w:themeFill="accent4" w:themeFillTint="33"/>
           </w:tcPr>
           <w:p>
-            <w:r>
+            <w:pPr>
+              <w:rPr>
+                <w:sz w:val="22"/>
+                <w:szCs w:val="22"/>
+              </w:rPr>
+            </w:pPr>
+            <w:r>
+              <w:rPr>
+                <w:sz w:val="22"/>
+                <w:szCs w:val="22"/>
+              </w:rPr>
               <w:t>21</w:t>
             </w:r>
           </w:p>
         </w:tc>
         <w:tc>
           <w:tcPr>
-            <w:tcW w:w="6398" w:type="dxa"/>
+            <w:tcW w:w="7933" w:type="dxa"/>
             <w:shd w:val="clear" w:color="auto" w:fill="FFF2CC" w:themeFill="accent4" w:themeFillTint="33"/>
           </w:tcPr>
           <w:p>
-            <w:r>
+            <w:pPr>
+              <w:rPr>
+                <w:sz w:val="22"/>
+                <w:szCs w:val="22"/>
+              </w:rPr>
+            </w:pPr>
+            <w:r>
+              <w:rPr>
+                <w:sz w:val="22"/>
+                <w:szCs w:val="22"/>
+              </w:rPr>
               <w:t>Factors influencing health status and contact with health services</w:t>
             </w:r>
           </w:p>
@@ -873,13 +1524,14 @@
       </w:tr>
       <w:tr>
         <w:trPr>
-          <w:trHeight w:val="432"/>
+          <w:cantSplit/>
+          <w:trHeight w:val="144"/>
         </w:trPr>
         <w:tc>
           <w:tcPr>
             <w:tcW w:w="1236" w:type="dxa"/>
             <w:vMerge w:val="restart"/>
-            <w:textDirection w:val="tbRl"/>
+            <w:textDirection w:val="btLr"/>
             <w:vAlign w:val="center"/>
           </w:tcPr>
           <w:p>
@@ -889,6 +1541,8 @@
               <w:rPr>
                 <w:b/>
                 <w:bCs/>
+                <w:sz w:val="22"/>
+                <w:szCs w:val="22"/>
                 <w:u w:val="single"/>
                 <w:lang w:val="vi-VN"/>
               </w:rPr>
@@ -897,12 +1551,12 @@
               <w:rPr>
                 <w:b/>
                 <w:bCs/>
+                <w:sz w:val="22"/>
+                <w:szCs w:val="22"/>
                 <w:u w:val="single"/>
               </w:rPr>
               <w:t>LIGHT REASON</w:t>
             </w:r>
-            <w:bookmarkStart w:id="0" w:name="_GoBack"/>
-            <w:bookmarkEnd w:id="0"/>
           </w:p>
         </w:tc>
         <w:tc>
@@ -911,18 +1565,38 @@
             <w:shd w:val="clear" w:color="auto" w:fill="FBE4D5" w:themeFill="accent2" w:themeFillTint="33"/>
           </w:tcPr>
           <w:p>
-            <w:r>
+            <w:pPr>
+              <w:rPr>
+                <w:sz w:val="22"/>
+                <w:szCs w:val="22"/>
+              </w:rPr>
+            </w:pPr>
+            <w:r>
+              <w:rPr>
+                <w:sz w:val="22"/>
+                <w:szCs w:val="22"/>
+              </w:rPr>
               <w:t>22</w:t>
             </w:r>
           </w:p>
         </w:tc>
         <w:tc>
           <w:tcPr>
-            <w:tcW w:w="6398" w:type="dxa"/>
+            <w:tcW w:w="7933" w:type="dxa"/>
             <w:shd w:val="clear" w:color="auto" w:fill="FBE4D5" w:themeFill="accent2" w:themeFillTint="33"/>
           </w:tcPr>
           <w:p>
-            <w:r>
+            <w:pPr>
+              <w:rPr>
+                <w:sz w:val="22"/>
+                <w:szCs w:val="22"/>
+              </w:rPr>
+            </w:pPr>
+            <w:r>
+              <w:rPr>
+                <w:sz w:val="22"/>
+                <w:szCs w:val="22"/>
+              </w:rPr>
               <w:t>Patient follow-up</w:t>
             </w:r>
           </w:p>
@@ -930,14 +1604,22 @@
       </w:tr>
       <w:tr>
         <w:trPr>
-          <w:trHeight w:val="432"/>
+          <w:cantSplit/>
+          <w:trHeight w:val="144"/>
         </w:trPr>
         <w:tc>
           <w:tcPr>
             <w:tcW w:w="1236" w:type="dxa"/>
             <w:vMerge/>
           </w:tcPr>
-          <w:p/>
+          <w:p>
+            <w:pPr>
+              <w:rPr>
+                <w:sz w:val="22"/>
+                <w:szCs w:val="22"/>
+              </w:rPr>
+            </w:pPr>
+          </w:p>
         </w:tc>
         <w:tc>
           <w:tcPr>
@@ -945,18 +1627,38 @@
             <w:shd w:val="clear" w:color="auto" w:fill="FBE4D5" w:themeFill="accent2" w:themeFillTint="33"/>
           </w:tcPr>
           <w:p>
-            <w:r>
+            <w:pPr>
+              <w:rPr>
+                <w:sz w:val="22"/>
+                <w:szCs w:val="22"/>
+              </w:rPr>
+            </w:pPr>
+            <w:r>
+              <w:rPr>
+                <w:sz w:val="22"/>
+                <w:szCs w:val="22"/>
+              </w:rPr>
               <w:t>23</w:t>
             </w:r>
           </w:p>
         </w:tc>
         <w:tc>
           <w:tcPr>
-            <w:tcW w:w="6398" w:type="dxa"/>
+            <w:tcW w:w="7933" w:type="dxa"/>
             <w:shd w:val="clear" w:color="auto" w:fill="FBE4D5" w:themeFill="accent2" w:themeFillTint="33"/>
           </w:tcPr>
           <w:p>
-            <w:r>
+            <w:pPr>
+              <w:rPr>
+                <w:sz w:val="22"/>
+                <w:szCs w:val="22"/>
+              </w:rPr>
+            </w:pPr>
+            <w:r>
+              <w:rPr>
+                <w:sz w:val="22"/>
+                <w:szCs w:val="22"/>
+              </w:rPr>
               <w:t xml:space="preserve">Medical consultation </w:t>
             </w:r>
           </w:p>
@@ -964,14 +1666,22 @@
       </w:tr>
       <w:tr>
         <w:trPr>
-          <w:trHeight w:val="432"/>
+          <w:cantSplit/>
+          <w:trHeight w:val="144"/>
         </w:trPr>
         <w:tc>
           <w:tcPr>
             <w:tcW w:w="1236" w:type="dxa"/>
             <w:vMerge/>
           </w:tcPr>
-          <w:p/>
+          <w:p>
+            <w:pPr>
+              <w:rPr>
+                <w:sz w:val="22"/>
+                <w:szCs w:val="22"/>
+              </w:rPr>
+            </w:pPr>
+          </w:p>
         </w:tc>
         <w:tc>
           <w:tcPr>
@@ -979,18 +1689,38 @@
             <w:shd w:val="clear" w:color="auto" w:fill="FBE4D5" w:themeFill="accent2" w:themeFillTint="33"/>
           </w:tcPr>
           <w:p>
-            <w:r>
+            <w:pPr>
+              <w:rPr>
+                <w:sz w:val="22"/>
+                <w:szCs w:val="22"/>
+              </w:rPr>
+            </w:pPr>
+            <w:r>
+              <w:rPr>
+                <w:sz w:val="22"/>
+                <w:szCs w:val="22"/>
+              </w:rPr>
               <w:t>24</w:t>
             </w:r>
           </w:p>
         </w:tc>
         <w:tc>
           <w:tcPr>
-            <w:tcW w:w="6398" w:type="dxa"/>
+            <w:tcW w:w="7933" w:type="dxa"/>
             <w:shd w:val="clear" w:color="auto" w:fill="FBE4D5" w:themeFill="accent2" w:themeFillTint="33"/>
           </w:tcPr>
           <w:p>
-            <w:r>
+            <w:pPr>
+              <w:rPr>
+                <w:sz w:val="22"/>
+                <w:szCs w:val="22"/>
+              </w:rPr>
+            </w:pPr>
+            <w:r>
+              <w:rPr>
+                <w:sz w:val="22"/>
+                <w:szCs w:val="22"/>
+              </w:rPr>
               <w:t>Blood donation</w:t>
             </w:r>
           </w:p>
@@ -998,14 +1728,22 @@
       </w:tr>
       <w:tr>
         <w:trPr>
-          <w:trHeight w:val="432"/>
+          <w:cantSplit/>
+          <w:trHeight w:val="144"/>
         </w:trPr>
         <w:tc>
           <w:tcPr>
             <w:tcW w:w="1236" w:type="dxa"/>
             <w:vMerge/>
           </w:tcPr>
-          <w:p/>
+          <w:p>
+            <w:pPr>
+              <w:rPr>
+                <w:sz w:val="22"/>
+                <w:szCs w:val="22"/>
+              </w:rPr>
+            </w:pPr>
+          </w:p>
         </w:tc>
         <w:tc>
           <w:tcPr>
@@ -1013,18 +1751,38 @@
             <w:shd w:val="clear" w:color="auto" w:fill="FBE4D5" w:themeFill="accent2" w:themeFillTint="33"/>
           </w:tcPr>
           <w:p>
-            <w:r>
+            <w:pPr>
+              <w:rPr>
+                <w:sz w:val="22"/>
+                <w:szCs w:val="22"/>
+              </w:rPr>
+            </w:pPr>
+            <w:r>
+              <w:rPr>
+                <w:sz w:val="22"/>
+                <w:szCs w:val="22"/>
+              </w:rPr>
               <w:t>25</w:t>
             </w:r>
           </w:p>
         </w:tc>
         <w:tc>
           <w:tcPr>
-            <w:tcW w:w="6398" w:type="dxa"/>
+            <w:tcW w:w="7933" w:type="dxa"/>
             <w:shd w:val="clear" w:color="auto" w:fill="FBE4D5" w:themeFill="accent2" w:themeFillTint="33"/>
           </w:tcPr>
           <w:p>
-            <w:r>
+            <w:pPr>
+              <w:rPr>
+                <w:sz w:val="22"/>
+                <w:szCs w:val="22"/>
+              </w:rPr>
+            </w:pPr>
+            <w:r>
+              <w:rPr>
+                <w:sz w:val="22"/>
+                <w:szCs w:val="22"/>
+              </w:rPr>
               <w:t>Laboratory examination</w:t>
             </w:r>
           </w:p>
@@ -1032,14 +1790,22 @@
       </w:tr>
       <w:tr>
         <w:trPr>
-          <w:trHeight w:val="432"/>
+          <w:cantSplit/>
+          <w:trHeight w:val="144"/>
         </w:trPr>
         <w:tc>
           <w:tcPr>
             <w:tcW w:w="1236" w:type="dxa"/>
             <w:vMerge/>
           </w:tcPr>
-          <w:p/>
+          <w:p>
+            <w:pPr>
+              <w:rPr>
+                <w:sz w:val="22"/>
+                <w:szCs w:val="22"/>
+              </w:rPr>
+            </w:pPr>
+          </w:p>
         </w:tc>
         <w:tc>
           <w:tcPr>
@@ -1047,18 +1813,38 @@
             <w:shd w:val="clear" w:color="auto" w:fill="FBE4D5" w:themeFill="accent2" w:themeFillTint="33"/>
           </w:tcPr>
           <w:p>
-            <w:r>
+            <w:pPr>
+              <w:rPr>
+                <w:sz w:val="22"/>
+                <w:szCs w:val="22"/>
+              </w:rPr>
+            </w:pPr>
+            <w:r>
+              <w:rPr>
+                <w:sz w:val="22"/>
+                <w:szCs w:val="22"/>
+              </w:rPr>
               <w:t>26</w:t>
             </w:r>
           </w:p>
         </w:tc>
         <w:tc>
           <w:tcPr>
-            <w:tcW w:w="6398" w:type="dxa"/>
+            <w:tcW w:w="7933" w:type="dxa"/>
             <w:shd w:val="clear" w:color="auto" w:fill="FBE4D5" w:themeFill="accent2" w:themeFillTint="33"/>
           </w:tcPr>
           <w:p>
-            <w:r>
+            <w:pPr>
+              <w:rPr>
+                <w:sz w:val="22"/>
+                <w:szCs w:val="22"/>
+              </w:rPr>
+            </w:pPr>
+            <w:r>
+              <w:rPr>
+                <w:sz w:val="22"/>
+                <w:szCs w:val="22"/>
+              </w:rPr>
               <w:t>Unjustified absence</w:t>
             </w:r>
           </w:p>
@@ -1066,14 +1852,22 @@
       </w:tr>
       <w:tr>
         <w:trPr>
-          <w:trHeight w:val="432"/>
+          <w:cantSplit/>
+          <w:trHeight w:val="144"/>
         </w:trPr>
         <w:tc>
           <w:tcPr>
             <w:tcW w:w="1236" w:type="dxa"/>
             <w:vMerge/>
           </w:tcPr>
-          <w:p/>
+          <w:p>
+            <w:pPr>
+              <w:rPr>
+                <w:sz w:val="22"/>
+                <w:szCs w:val="22"/>
+              </w:rPr>
+            </w:pPr>
+          </w:p>
         </w:tc>
         <w:tc>
           <w:tcPr>
@@ -1081,18 +1875,38 @@
             <w:shd w:val="clear" w:color="auto" w:fill="FBE4D5" w:themeFill="accent2" w:themeFillTint="33"/>
           </w:tcPr>
           <w:p>
-            <w:r>
+            <w:pPr>
+              <w:rPr>
+                <w:sz w:val="22"/>
+                <w:szCs w:val="22"/>
+              </w:rPr>
+            </w:pPr>
+            <w:r>
+              <w:rPr>
+                <w:sz w:val="22"/>
+                <w:szCs w:val="22"/>
+              </w:rPr>
               <w:t>27</w:t>
             </w:r>
           </w:p>
         </w:tc>
         <w:tc>
           <w:tcPr>
-            <w:tcW w:w="6398" w:type="dxa"/>
+            <w:tcW w:w="7933" w:type="dxa"/>
             <w:shd w:val="clear" w:color="auto" w:fill="FBE4D5" w:themeFill="accent2" w:themeFillTint="33"/>
           </w:tcPr>
           <w:p>
-            <w:r>
+            <w:pPr>
+              <w:rPr>
+                <w:sz w:val="22"/>
+                <w:szCs w:val="22"/>
+              </w:rPr>
+            </w:pPr>
+            <w:r>
+              <w:rPr>
+                <w:sz w:val="22"/>
+                <w:szCs w:val="22"/>
+              </w:rPr>
               <w:t>Physiotherapy</w:t>
             </w:r>
           </w:p>
@@ -1100,14 +1914,22 @@
       </w:tr>
       <w:tr>
         <w:trPr>
-          <w:trHeight w:val="432"/>
+          <w:cantSplit/>
+          <w:trHeight w:val="144"/>
         </w:trPr>
         <w:tc>
           <w:tcPr>
             <w:tcW w:w="1236" w:type="dxa"/>
             <w:vMerge/>
           </w:tcPr>
-          <w:p/>
+          <w:p>
+            <w:pPr>
+              <w:rPr>
+                <w:sz w:val="22"/>
+                <w:szCs w:val="22"/>
+              </w:rPr>
+            </w:pPr>
+          </w:p>
         </w:tc>
         <w:tc>
           <w:tcPr>
@@ -1115,18 +1937,38 @@
             <w:shd w:val="clear" w:color="auto" w:fill="FBE4D5" w:themeFill="accent2" w:themeFillTint="33"/>
           </w:tcPr>
           <w:p>
-            <w:r>
+            <w:pPr>
+              <w:rPr>
+                <w:sz w:val="22"/>
+                <w:szCs w:val="22"/>
+              </w:rPr>
+            </w:pPr>
+            <w:r>
+              <w:rPr>
+                <w:sz w:val="22"/>
+                <w:szCs w:val="22"/>
+              </w:rPr>
               <w:t>28</w:t>
             </w:r>
           </w:p>
         </w:tc>
         <w:tc>
           <w:tcPr>
-            <w:tcW w:w="6398" w:type="dxa"/>
+            <w:tcW w:w="7933" w:type="dxa"/>
             <w:shd w:val="clear" w:color="auto" w:fill="FBE4D5" w:themeFill="accent2" w:themeFillTint="33"/>
           </w:tcPr>
           <w:p>
-            <w:r>
+            <w:pPr>
+              <w:rPr>
+                <w:sz w:val="22"/>
+                <w:szCs w:val="22"/>
+              </w:rPr>
+            </w:pPr>
+            <w:r>
+              <w:rPr>
+                <w:sz w:val="22"/>
+                <w:szCs w:val="22"/>
+              </w:rPr>
               <w:t>Dental consultation</w:t>
             </w:r>
           </w:p>
@@ -1134,33 +1976,56 @@
       </w:tr>
       <w:tr>
         <w:trPr>
-          <w:trHeight w:val="432"/>
-        </w:trPr>
-        <w:tc>
-          <w:tcPr>
-            <w:tcW w:w="1236" w:type="dxa"/>
-          </w:tcPr>
-          <w:p>
-            <w:r>
+          <w:cantSplit/>
+          <w:trHeight w:val="144"/>
+        </w:trPr>
+        <w:tc>
+          <w:tcPr>
+            <w:tcW w:w="1236" w:type="dxa"/>
+          </w:tcPr>
+          <w:p>
+            <w:pPr>
+              <w:rPr>
+                <w:sz w:val="22"/>
+                <w:szCs w:val="22"/>
+              </w:rPr>
+            </w:pPr>
+            <w:r>
+              <w:rPr>
+                <w:sz w:val="22"/>
+                <w:szCs w:val="22"/>
+              </w:rPr>
               <w:t>3</w:t>
             </w:r>
           </w:p>
         </w:tc>
         <w:tc>
           <w:tcPr>
-            <w:tcW w:w="8114" w:type="dxa"/>
+            <w:tcW w:w="9649" w:type="dxa"/>
             <w:gridSpan w:val="2"/>
           </w:tcPr>
           <w:p>
+            <w:pPr>
+              <w:rPr>
+                <w:sz w:val="22"/>
+                <w:szCs w:val="22"/>
+              </w:rPr>
+            </w:pPr>
             <w:r>
               <w:rPr>
                 <w:b/>
                 <w:bCs/>
+                <w:sz w:val="22"/>
+                <w:szCs w:val="22"/>
                 <w:u w:val="single"/>
               </w:rPr>
               <w:t>Date</w:t>
             </w:r>
             <w:r>
+              <w:rPr>
+                <w:sz w:val="22"/>
+                <w:szCs w:val="22"/>
+              </w:rPr>
               <w:t xml:space="preserve"> (date of absence)</w:t>
             </w:r>
           </w:p>
@@ -1168,33 +2033,56 @@
       </w:tr>
       <w:tr>
         <w:trPr>
-          <w:trHeight w:val="432"/>
-        </w:trPr>
-        <w:tc>
-          <w:tcPr>
-            <w:tcW w:w="1236" w:type="dxa"/>
-          </w:tcPr>
-          <w:p>
-            <w:r>
+          <w:cantSplit/>
+          <w:trHeight w:val="144"/>
+        </w:trPr>
+        <w:tc>
+          <w:tcPr>
+            <w:tcW w:w="1236" w:type="dxa"/>
+          </w:tcPr>
+          <w:p>
+            <w:pPr>
+              <w:rPr>
+                <w:sz w:val="22"/>
+                <w:szCs w:val="22"/>
+              </w:rPr>
+            </w:pPr>
+            <w:r>
+              <w:rPr>
+                <w:sz w:val="22"/>
+                <w:szCs w:val="22"/>
+              </w:rPr>
               <w:t>4</w:t>
             </w:r>
           </w:p>
         </w:tc>
         <w:tc>
           <w:tcPr>
-            <w:tcW w:w="8114" w:type="dxa"/>
+            <w:tcW w:w="9649" w:type="dxa"/>
             <w:gridSpan w:val="2"/>
           </w:tcPr>
           <w:p>
+            <w:pPr>
+              <w:rPr>
+                <w:sz w:val="22"/>
+                <w:szCs w:val="22"/>
+              </w:rPr>
+            </w:pPr>
             <w:r>
               <w:rPr>
                 <w:b/>
                 <w:bCs/>
+                <w:sz w:val="22"/>
+                <w:szCs w:val="22"/>
                 <w:u w:val="single"/>
               </w:rPr>
               <w:t>Transportation Expense</w:t>
             </w:r>
             <w:r>
+              <w:rPr>
+                <w:sz w:val="22"/>
+                <w:szCs w:val="22"/>
+              </w:rPr>
               <w:t xml:space="preserve"> (costs related to business such as fuel, parking and meals)</w:t>
             </w:r>
           </w:p>
@@ -1202,33 +2090,56 @@
       </w:tr>
       <w:tr>
         <w:trPr>
-          <w:trHeight w:val="432"/>
-        </w:trPr>
-        <w:tc>
-          <w:tcPr>
-            <w:tcW w:w="1236" w:type="dxa"/>
-          </w:tcPr>
-          <w:p>
-            <w:r>
+          <w:cantSplit/>
+          <w:trHeight w:val="144"/>
+        </w:trPr>
+        <w:tc>
+          <w:tcPr>
+            <w:tcW w:w="1236" w:type="dxa"/>
+          </w:tcPr>
+          <w:p>
+            <w:pPr>
+              <w:rPr>
+                <w:sz w:val="22"/>
+                <w:szCs w:val="22"/>
+              </w:rPr>
+            </w:pPr>
+            <w:r>
+              <w:rPr>
+                <w:sz w:val="22"/>
+                <w:szCs w:val="22"/>
+              </w:rPr>
               <w:t>5</w:t>
             </w:r>
           </w:p>
         </w:tc>
         <w:tc>
           <w:tcPr>
-            <w:tcW w:w="8114" w:type="dxa"/>
+            <w:tcW w:w="9649" w:type="dxa"/>
             <w:gridSpan w:val="2"/>
           </w:tcPr>
           <w:p>
+            <w:pPr>
+              <w:rPr>
+                <w:sz w:val="22"/>
+                <w:szCs w:val="22"/>
+              </w:rPr>
+            </w:pPr>
             <w:r>
               <w:rPr>
                 <w:b/>
                 <w:bCs/>
+                <w:sz w:val="22"/>
+                <w:szCs w:val="22"/>
                 <w:u w:val="single"/>
               </w:rPr>
               <w:t>Distance to Work</w:t>
             </w:r>
             <w:r>
+              <w:rPr>
+                <w:sz w:val="22"/>
+                <w:szCs w:val="22"/>
+              </w:rPr>
               <w:t xml:space="preserve"> (measured in kilometers)</w:t>
             </w:r>
           </w:p>
@@ -1236,33 +2147,56 @@
       </w:tr>
       <w:tr>
         <w:trPr>
-          <w:trHeight w:val="432"/>
-        </w:trPr>
-        <w:tc>
-          <w:tcPr>
-            <w:tcW w:w="1236" w:type="dxa"/>
-          </w:tcPr>
-          <w:p>
-            <w:r>
+          <w:cantSplit/>
+          <w:trHeight w:val="144"/>
+        </w:trPr>
+        <w:tc>
+          <w:tcPr>
+            <w:tcW w:w="1236" w:type="dxa"/>
+          </w:tcPr>
+          <w:p>
+            <w:pPr>
+              <w:rPr>
+                <w:sz w:val="22"/>
+                <w:szCs w:val="22"/>
+              </w:rPr>
+            </w:pPr>
+            <w:r>
+              <w:rPr>
+                <w:sz w:val="22"/>
+                <w:szCs w:val="22"/>
+              </w:rPr>
               <w:t>6</w:t>
             </w:r>
           </w:p>
         </w:tc>
         <w:tc>
           <w:tcPr>
-            <w:tcW w:w="8114" w:type="dxa"/>
+            <w:tcW w:w="9649" w:type="dxa"/>
             <w:gridSpan w:val="2"/>
           </w:tcPr>
           <w:p>
+            <w:pPr>
+              <w:rPr>
+                <w:sz w:val="22"/>
+                <w:szCs w:val="22"/>
+              </w:rPr>
+            </w:pPr>
             <w:r>
               <w:rPr>
                 <w:b/>
                 <w:bCs/>
+                <w:sz w:val="22"/>
+                <w:szCs w:val="22"/>
                 <w:u w:val="single"/>
               </w:rPr>
               <w:t>Age</w:t>
             </w:r>
             <w:r>
+              <w:rPr>
+                <w:sz w:val="22"/>
+                <w:szCs w:val="22"/>
+              </w:rPr>
               <w:t xml:space="preserve"> (years of age)</w:t>
             </w:r>
           </w:p>
@@ -1270,221 +2204,374 @@
       </w:tr>
       <w:tr>
         <w:trPr>
-          <w:trHeight w:val="432"/>
-        </w:trPr>
-        <w:tc>
-          <w:tcPr>
-            <w:tcW w:w="1236" w:type="dxa"/>
-          </w:tcPr>
-          <w:p>
-            <w:r>
+          <w:cantSplit/>
+          <w:trHeight w:val="144"/>
+        </w:trPr>
+        <w:tc>
+          <w:tcPr>
+            <w:tcW w:w="1236" w:type="dxa"/>
+          </w:tcPr>
+          <w:p>
+            <w:pPr>
+              <w:rPr>
+                <w:sz w:val="22"/>
+                <w:szCs w:val="22"/>
+              </w:rPr>
+            </w:pPr>
+            <w:r>
+              <w:rPr>
+                <w:sz w:val="22"/>
+                <w:szCs w:val="22"/>
+              </w:rPr>
               <w:t>7</w:t>
             </w:r>
           </w:p>
         </w:tc>
         <w:tc>
           <w:tcPr>
-            <w:tcW w:w="8114" w:type="dxa"/>
+            <w:tcW w:w="9649" w:type="dxa"/>
             <w:gridSpan w:val="2"/>
           </w:tcPr>
           <w:p>
+            <w:pPr>
+              <w:rPr>
+                <w:sz w:val="22"/>
+                <w:szCs w:val="22"/>
+              </w:rPr>
+            </w:pPr>
             <w:r>
               <w:rPr>
                 <w:b/>
                 <w:bCs/>
+                <w:sz w:val="22"/>
+                <w:szCs w:val="22"/>
                 <w:u w:val="single"/>
               </w:rPr>
-              <w:t>Daily Work Load Average</w:t>
-            </w:r>
-            <w:r>
-              <w:t xml:space="preserve"> (measured in minutes)</w:t>
-            </w:r>
-          </w:p>
-        </w:tc>
-      </w:tr>
-      <w:tr>
-        <w:trPr>
-          <w:trHeight w:val="432"/>
-        </w:trPr>
-        <w:tc>
-          <w:tcPr>
-            <w:tcW w:w="1236" w:type="dxa"/>
-          </w:tcPr>
-          <w:p>
-            <w:r>
-              <w:t>8</w:t>
-            </w:r>
-          </w:p>
-        </w:tc>
-        <w:tc>
-          <w:tcPr>
-            <w:tcW w:w="8114" w:type="dxa"/>
-            <w:gridSpan w:val="2"/>
-          </w:tcPr>
-          <w:p>
-            <w:pPr>
+              <w:t xml:space="preserve">Daily </w:t>
+            </w:r>
+            <w:proofErr w:type="gramStart"/>
+            <w:r>
               <w:rPr>
                 <w:b/>
                 <w:bCs/>
+                <w:sz w:val="22"/>
+                <w:szCs w:val="22"/>
                 <w:u w:val="single"/>
               </w:rPr>
-            </w:pPr>
+              <w:t>Work Load</w:t>
+            </w:r>
+            <w:proofErr w:type="gramEnd"/>
             <w:r>
               <w:rPr>
                 <w:b/>
                 <w:bCs/>
+                <w:sz w:val="22"/>
+                <w:szCs w:val="22"/>
                 <w:u w:val="single"/>
               </w:rPr>
-              <w:t>Body Mass Index</w:t>
-            </w:r>
-          </w:p>
-        </w:tc>
-      </w:tr>
-      <w:tr>
-        <w:trPr>
-          <w:trHeight w:val="432"/>
-        </w:trPr>
-        <w:tc>
-          <w:tcPr>
-            <w:tcW w:w="1236" w:type="dxa"/>
-          </w:tcPr>
-          <w:p>
-            <w:r>
-              <w:t>9</w:t>
-            </w:r>
-          </w:p>
-        </w:tc>
-        <w:tc>
-          <w:tcPr>
-            <w:tcW w:w="8114" w:type="dxa"/>
+              <w:t xml:space="preserve"> Average</w:t>
+            </w:r>
+            <w:r>
+              <w:rPr>
+                <w:sz w:val="22"/>
+                <w:szCs w:val="22"/>
+              </w:rPr>
+              <w:t xml:space="preserve"> (measured in minutes)</w:t>
+            </w:r>
+          </w:p>
+        </w:tc>
+      </w:tr>
+      <w:tr>
+        <w:trPr>
+          <w:cantSplit/>
+          <w:trHeight w:val="144"/>
+        </w:trPr>
+        <w:tc>
+          <w:tcPr>
+            <w:tcW w:w="1236" w:type="dxa"/>
+          </w:tcPr>
+          <w:p>
+            <w:pPr>
+              <w:rPr>
+                <w:sz w:val="22"/>
+                <w:szCs w:val="22"/>
+              </w:rPr>
+            </w:pPr>
+            <w:r>
+              <w:rPr>
+                <w:sz w:val="22"/>
+                <w:szCs w:val="22"/>
+              </w:rPr>
+              <w:t>8</w:t>
+            </w:r>
+          </w:p>
+        </w:tc>
+        <w:tc>
+          <w:tcPr>
+            <w:tcW w:w="9649" w:type="dxa"/>
             <w:gridSpan w:val="2"/>
           </w:tcPr>
           <w:p>
-            <w:r>
+            <w:pPr>
               <w:rPr>
                 <w:b/>
                 <w:bCs/>
+                <w:sz w:val="22"/>
+                <w:szCs w:val="22"/>
                 <w:u w:val="single"/>
               </w:rPr>
-              <w:t>Education</w:t>
-            </w:r>
-            <w:r>
-              <w:t xml:space="preserve"> (a categorical variable, representing difference levels of education)</w:t>
-            </w:r>
-          </w:p>
-        </w:tc>
-      </w:tr>
-      <w:tr>
-        <w:trPr>
-          <w:trHeight w:val="432"/>
-        </w:trPr>
-        <w:tc>
-          <w:tcPr>
-            <w:tcW w:w="1236" w:type="dxa"/>
-          </w:tcPr>
-          <w:p>
-            <w:r>
-              <w:t>10</w:t>
-            </w:r>
-          </w:p>
-        </w:tc>
-        <w:tc>
-          <w:tcPr>
-            <w:tcW w:w="8114" w:type="dxa"/>
-            <w:gridSpan w:val="2"/>
-          </w:tcPr>
-          <w:p>
+            </w:pPr>
             <w:r>
               <w:rPr>
                 <w:b/>
                 <w:bCs/>
+                <w:sz w:val="22"/>
+                <w:szCs w:val="22"/>
                 <w:u w:val="single"/>
               </w:rPr>
-              <w:t>Children</w:t>
-            </w:r>
-            <w:r>
-              <w:t xml:space="preserve"> (number of children in the family)</w:t>
-            </w:r>
-          </w:p>
-        </w:tc>
-      </w:tr>
-      <w:tr>
-        <w:trPr>
-          <w:trHeight w:val="432"/>
-        </w:trPr>
-        <w:tc>
-          <w:tcPr>
-            <w:tcW w:w="1236" w:type="dxa"/>
-          </w:tcPr>
-          <w:p>
-            <w:r>
-              <w:t>11</w:t>
-            </w:r>
-          </w:p>
-        </w:tc>
-        <w:tc>
-          <w:tcPr>
-            <w:tcW w:w="8114" w:type="dxa"/>
+              <w:t>Body Mass Index</w:t>
+            </w:r>
+          </w:p>
+        </w:tc>
+      </w:tr>
+      <w:tr>
+        <w:trPr>
+          <w:cantSplit/>
+          <w:trHeight w:val="144"/>
+        </w:trPr>
+        <w:tc>
+          <w:tcPr>
+            <w:tcW w:w="1236" w:type="dxa"/>
+          </w:tcPr>
+          <w:p>
+            <w:pPr>
+              <w:rPr>
+                <w:sz w:val="22"/>
+                <w:szCs w:val="22"/>
+              </w:rPr>
+            </w:pPr>
+            <w:r>
+              <w:rPr>
+                <w:sz w:val="22"/>
+                <w:szCs w:val="22"/>
+              </w:rPr>
+              <w:t>9</w:t>
+            </w:r>
+          </w:p>
+        </w:tc>
+        <w:tc>
+          <w:tcPr>
+            <w:tcW w:w="9649" w:type="dxa"/>
             <w:gridSpan w:val="2"/>
           </w:tcPr>
           <w:p>
+            <w:pPr>
+              <w:rPr>
+                <w:sz w:val="22"/>
+                <w:szCs w:val="22"/>
+              </w:rPr>
+            </w:pPr>
             <w:r>
               <w:rPr>
                 <w:b/>
                 <w:bCs/>
+                <w:sz w:val="22"/>
+                <w:szCs w:val="22"/>
                 <w:u w:val="single"/>
               </w:rPr>
-              <w:t>Pets</w:t>
-            </w:r>
-            <w:r>
-              <w:t xml:space="preserve"> (number of Pets in the family)</w:t>
-            </w:r>
-          </w:p>
-        </w:tc>
-      </w:tr>
-      <w:tr>
-        <w:trPr>
-          <w:trHeight w:val="432"/>
-        </w:trPr>
-        <w:tc>
-          <w:tcPr>
-            <w:tcW w:w="1236" w:type="dxa"/>
-          </w:tcPr>
-          <w:p>
-            <w:r>
-              <w:t>12</w:t>
-            </w:r>
-          </w:p>
-        </w:tc>
-        <w:tc>
-          <w:tcPr>
-            <w:tcW w:w="8114" w:type="dxa"/>
+              <w:t>Education</w:t>
+            </w:r>
+            <w:r>
+              <w:rPr>
+                <w:sz w:val="22"/>
+                <w:szCs w:val="22"/>
+              </w:rPr>
+              <w:t xml:space="preserve"> (a categorical variable, representing difference levels of education)</w:t>
+            </w:r>
+          </w:p>
+        </w:tc>
+      </w:tr>
+      <w:tr>
+        <w:trPr>
+          <w:cantSplit/>
+          <w:trHeight w:val="144"/>
+        </w:trPr>
+        <w:tc>
+          <w:tcPr>
+            <w:tcW w:w="1236" w:type="dxa"/>
+          </w:tcPr>
+          <w:p>
+            <w:pPr>
+              <w:rPr>
+                <w:sz w:val="22"/>
+                <w:szCs w:val="22"/>
+              </w:rPr>
+            </w:pPr>
+            <w:r>
+              <w:rPr>
+                <w:sz w:val="22"/>
+                <w:szCs w:val="22"/>
+              </w:rPr>
+              <w:t>10</w:t>
+            </w:r>
+          </w:p>
+        </w:tc>
+        <w:tc>
+          <w:tcPr>
+            <w:tcW w:w="9649" w:type="dxa"/>
             <w:gridSpan w:val="2"/>
           </w:tcPr>
           <w:p>
             <w:pPr>
+              <w:rPr>
+                <w:sz w:val="22"/>
+                <w:szCs w:val="22"/>
+              </w:rPr>
+            </w:pPr>
+            <w:r>
               <w:rPr>
                 <w:b/>
                 <w:bCs/>
+                <w:sz w:val="22"/>
+                <w:szCs w:val="22"/>
                 <w:u w:val="single"/>
+              </w:rPr>
+              <w:t>Children</w:t>
+            </w:r>
+            <w:r>
+              <w:rPr>
+                <w:sz w:val="22"/>
+                <w:szCs w:val="22"/>
+              </w:rPr>
+              <w:t xml:space="preserve"> (number of children in the family)</w:t>
+            </w:r>
+          </w:p>
+        </w:tc>
+      </w:tr>
+      <w:tr>
+        <w:trPr>
+          <w:cantSplit/>
+          <w:trHeight w:val="144"/>
+        </w:trPr>
+        <w:tc>
+          <w:tcPr>
+            <w:tcW w:w="1236" w:type="dxa"/>
+          </w:tcPr>
+          <w:p>
+            <w:pPr>
+              <w:rPr>
+                <w:sz w:val="22"/>
+                <w:szCs w:val="22"/>
+              </w:rPr>
+            </w:pPr>
+            <w:r>
+              <w:rPr>
+                <w:sz w:val="22"/>
+                <w:szCs w:val="22"/>
+              </w:rPr>
+              <w:t>11</w:t>
+            </w:r>
+          </w:p>
+        </w:tc>
+        <w:tc>
+          <w:tcPr>
+            <w:tcW w:w="9649" w:type="dxa"/>
+            <w:gridSpan w:val="2"/>
+          </w:tcPr>
+          <w:p>
+            <w:pPr>
+              <w:rPr>
+                <w:sz w:val="22"/>
+                <w:szCs w:val="22"/>
               </w:rPr>
             </w:pPr>
             <w:r>
               <w:rPr>
                 <w:b/>
                 <w:bCs/>
+                <w:sz w:val="22"/>
+                <w:szCs w:val="22"/>
                 <w:u w:val="single"/>
               </w:rPr>
+              <w:t>Pets</w:t>
+            </w:r>
+            <w:r>
+              <w:rPr>
+                <w:sz w:val="22"/>
+                <w:szCs w:val="22"/>
+              </w:rPr>
+              <w:t xml:space="preserve"> (number of Pets in the family)</w:t>
+            </w:r>
+          </w:p>
+        </w:tc>
+      </w:tr>
+      <w:tr>
+        <w:trPr>
+          <w:cantSplit/>
+          <w:trHeight w:val="144"/>
+        </w:trPr>
+        <w:tc>
+          <w:tcPr>
+            <w:tcW w:w="1236" w:type="dxa"/>
+          </w:tcPr>
+          <w:p>
+            <w:pPr>
+              <w:rPr>
+                <w:sz w:val="22"/>
+                <w:szCs w:val="22"/>
+              </w:rPr>
+            </w:pPr>
+            <w:r>
+              <w:rPr>
+                <w:sz w:val="22"/>
+                <w:szCs w:val="22"/>
+              </w:rPr>
+              <w:t>12</w:t>
+            </w:r>
+          </w:p>
+        </w:tc>
+        <w:tc>
+          <w:tcPr>
+            <w:tcW w:w="9649" w:type="dxa"/>
+            <w:gridSpan w:val="2"/>
+          </w:tcPr>
+          <w:p>
+            <w:pPr>
+              <w:rPr>
+                <w:b/>
+                <w:bCs/>
+                <w:sz w:val="22"/>
+                <w:szCs w:val="22"/>
+                <w:u w:val="single"/>
+              </w:rPr>
+            </w:pPr>
+            <w:r>
+              <w:rPr>
+                <w:b/>
+                <w:bCs/>
+                <w:sz w:val="22"/>
+                <w:szCs w:val="22"/>
+                <w:u w:val="single"/>
+              </w:rPr>
               <w:t>Absenteeism Time in Hours</w:t>
             </w:r>
           </w:p>
         </w:tc>
       </w:tr>
     </w:tbl>
-    <w:p/>
+    <w:p>
+      <w:pPr>
+        <w:rPr>
+          <w:sz w:val="28"/>
+          <w:szCs w:val="28"/>
+        </w:rPr>
+      </w:pPr>
+      <w:bookmarkStart w:id="0" w:name="_GoBack"/>
+      <w:bookmarkEnd w:id="0"/>
+    </w:p>
     <w:sectPr>
       <w:pgSz w:w="12240" w:h="15840"/>
-      <w:pgMar w:top="1440" w:right="1440" w:bottom="1440" w:left="1440" w:header="720" w:footer="720" w:gutter="0"/>
+      <w:pgMar w:top="720" w:right="720" w:bottom="720" w:left="720" w:header="720" w:footer="720" w:gutter="0"/>
       <w:cols w:space="720"/>
       <w:docGrid w:linePitch="360"/>
     </w:sectPr>
@@ -1890,6 +2977,7 @@
   <w:style w:type="character" w:default="1" w:styleId="DefaultParagraphFont">
     <w:name w:val="Default Paragraph Font"/>
     <w:uiPriority w:val="1"/>
+    <w:semiHidden/>
     <w:unhideWhenUsed/>
   </w:style>
   <w:style w:type="table" w:default="1" w:styleId="TableNormal">

</xml_diff>